<commit_message>
[lab_1_1] Update statement with new minimum and maximum PWM duty cycles.
</commit_message>
<xml_diff>
--- a/lab_1_1/statement/lab 1.1.docx
+++ b/lab_1_1/statement/lab 1.1.docx
@@ -872,27 +872,14 @@
       <w:r>
         <w:t xml:space="preserve">Figure </w:t>
       </w:r>
-      <w:r>
-        <w:fldChar w:fldCharType="begin"/>
-      </w:r>
-      <w:r>
-        <w:instrText xml:space="preserve"> SEQ Figure \* ARABIC </w:instrText>
-      </w:r>
-      <w:r>
-        <w:fldChar w:fldCharType="separate"/>
-      </w:r>
-      <w:r>
-        <w:rPr>
-          <w:noProof/>
-        </w:rPr>
-        <w:t>1</w:t>
-      </w:r>
-      <w:r>
-        <w:rPr>
-          <w:noProof/>
-        </w:rPr>
-        <w:fldChar w:fldCharType="end"/>
-      </w:r>
+      <w:fldSimple w:instr=" SEQ Figure \* ARABIC ">
+        <w:r>
+          <w:rPr>
+            <w:noProof/>
+          </w:rPr>
+          <w:t>1</w:t>
+        </w:r>
+      </w:fldSimple>
       <w:bookmarkEnd w:id="1"/>
       <w:r>
         <w:t>. Abstract hardware component</w:t>
@@ -1635,27 +1622,14 @@
       <w:r>
         <w:t xml:space="preserve">Figure </w:t>
       </w:r>
-      <w:r>
-        <w:fldChar w:fldCharType="begin"/>
-      </w:r>
-      <w:r>
-        <w:instrText xml:space="preserve"> SEQ Figure \* ARABIC </w:instrText>
-      </w:r>
-      <w:r>
-        <w:fldChar w:fldCharType="separate"/>
-      </w:r>
-      <w:r>
-        <w:rPr>
-          <w:noProof/>
-        </w:rPr>
-        <w:t>2</w:t>
-      </w:r>
-      <w:r>
-        <w:rPr>
-          <w:noProof/>
-        </w:rPr>
-        <w:fldChar w:fldCharType="end"/>
-      </w:r>
+      <w:fldSimple w:instr=" SEQ Figure \* ARABIC ">
+        <w:r>
+          <w:rPr>
+            <w:noProof/>
+          </w:rPr>
+          <w:t>2</w:t>
+        </w:r>
+      </w:fldSimple>
       <w:bookmarkEnd w:id="2"/>
       <w:r>
         <w:t>. Avalon hardware component</w:t>
@@ -1830,27 +1804,14 @@
       <w:r>
         <w:t xml:space="preserve">Figure </w:t>
       </w:r>
-      <w:r>
-        <w:fldChar w:fldCharType="begin"/>
-      </w:r>
-      <w:r>
-        <w:instrText xml:space="preserve"> SEQ Figure \* ARABIC </w:instrText>
-      </w:r>
-      <w:r>
-        <w:fldChar w:fldCharType="separate"/>
-      </w:r>
-      <w:r>
-        <w:rPr>
-          <w:noProof/>
-        </w:rPr>
-        <w:t>3</w:t>
-      </w:r>
-      <w:r>
-        <w:rPr>
-          <w:noProof/>
-        </w:rPr>
-        <w:fldChar w:fldCharType="end"/>
-      </w:r>
+      <w:fldSimple w:instr=" SEQ Figure \* ARABIC ">
+        <w:r>
+          <w:rPr>
+            <w:noProof/>
+          </w:rPr>
+          <w:t>3</w:t>
+        </w:r>
+      </w:fldSimple>
       <w:bookmarkEnd w:id="3"/>
       <w:r>
         <w:t>. Demo Adder</w:t>
@@ -3076,27 +3037,14 @@
       <w:r>
         <w:t xml:space="preserve">Figure </w:t>
       </w:r>
-      <w:r>
-        <w:fldChar w:fldCharType="begin"/>
-      </w:r>
-      <w:r>
-        <w:instrText xml:space="preserve"> SEQ Figure \* ARABIC </w:instrText>
-      </w:r>
-      <w:r>
-        <w:fldChar w:fldCharType="separate"/>
-      </w:r>
-      <w:r>
-        <w:rPr>
-          <w:noProof/>
-        </w:rPr>
-        <w:t>4</w:t>
-      </w:r>
-      <w:r>
-        <w:rPr>
-          <w:noProof/>
-        </w:rPr>
-        <w:fldChar w:fldCharType="end"/>
-      </w:r>
+      <w:fldSimple w:instr=" SEQ Figure \* ARABIC ">
+        <w:r>
+          <w:rPr>
+            <w:noProof/>
+          </w:rPr>
+          <w:t>4</w:t>
+        </w:r>
+      </w:fldSimple>
       <w:bookmarkEnd w:id="5"/>
       <w:r>
         <w:t xml:space="preserve">. </w:t>
@@ -3342,27 +3290,14 @@
       <w:r>
         <w:t xml:space="preserve">Figure </w:t>
       </w:r>
-      <w:r>
-        <w:fldChar w:fldCharType="begin"/>
-      </w:r>
-      <w:r>
-        <w:instrText xml:space="preserve"> SEQ Figure \* ARABIC </w:instrText>
-      </w:r>
-      <w:r>
-        <w:fldChar w:fldCharType="separate"/>
-      </w:r>
-      <w:r>
-        <w:rPr>
-          <w:noProof/>
-        </w:rPr>
-        <w:t>5</w:t>
-      </w:r>
-      <w:r>
-        <w:rPr>
-          <w:noProof/>
-        </w:rPr>
-        <w:fldChar w:fldCharType="end"/>
-      </w:r>
+      <w:fldSimple w:instr=" SEQ Figure \* ARABIC ">
+        <w:r>
+          <w:rPr>
+            <w:noProof/>
+          </w:rPr>
+          <w:t>5</w:t>
+        </w:r>
+      </w:fldSimple>
       <w:bookmarkEnd w:id="7"/>
       <w:r>
         <w:t>. PWM generator</w:t>
@@ -4118,14 +4053,27 @@
       <w:r>
         <w:t xml:space="preserve">Table </w:t>
       </w:r>
-      <w:fldSimple w:instr=" SEQ Table \* ARABIC ">
-        <w:r>
-          <w:rPr>
-            <w:noProof/>
-          </w:rPr>
-          <w:t>1</w:t>
-        </w:r>
-      </w:fldSimple>
+      <w:r>
+        <w:fldChar w:fldCharType="begin"/>
+      </w:r>
+      <w:r>
+        <w:instrText xml:space="preserve"> SEQ Table \* ARABIC </w:instrText>
+      </w:r>
+      <w:r>
+        <w:fldChar w:fldCharType="separate"/>
+      </w:r>
+      <w:r>
+        <w:rPr>
+          <w:noProof/>
+        </w:rPr>
+        <w:t>1</w:t>
+      </w:r>
+      <w:r>
+        <w:rPr>
+          <w:noProof/>
+        </w:rPr>
+        <w:fldChar w:fldCharType="end"/>
+      </w:r>
       <w:bookmarkEnd w:id="8"/>
       <w:r>
         <w:t>. PWM Register Map</w:t>
@@ -4569,10 +4517,7 @@
         <w:t>oint, you should see the following files in the Project Navigator.</w:t>
       </w:r>
       <w:r>
-        <w:t xml:space="preserve"> P</w:t>
-      </w:r>
-      <w:r>
-        <w:t xml:space="preserve">ay attention to the fact that the VHDL files of your PWM unit are </w:t>
+        <w:t xml:space="preserve"> Pay attention to the fact that the VHDL files of your PWM unit are </w:t>
       </w:r>
       <w:r>
         <w:rPr>
@@ -4621,19 +4566,7 @@
         <w:t>”</w:t>
       </w:r>
       <w:r>
-        <w:t xml:space="preserve"> file (</w:t>
-      </w:r>
-      <w:r>
-        <w:t>we will see why in lab 2.1</w:t>
-      </w:r>
-      <w:r>
-        <w:t>, you can ignore this for now</w:t>
-      </w:r>
-      <w:r>
-        <w:t>)</w:t>
-      </w:r>
-      <w:r>
-        <w:t>.</w:t>
+        <w:t xml:space="preserve"> file (we will see why in lab 2.1, you can ignore this for now).</w:t>
       </w:r>
     </w:p>
     <w:p>
@@ -4696,27 +4629,14 @@
       <w:r>
         <w:t xml:space="preserve">Figure </w:t>
       </w:r>
-      <w:r>
-        <w:fldChar w:fldCharType="begin"/>
-      </w:r>
-      <w:r>
-        <w:instrText xml:space="preserve"> SEQ Figure \* ARABIC </w:instrText>
-      </w:r>
-      <w:r>
-        <w:fldChar w:fldCharType="separate"/>
-      </w:r>
-      <w:r>
-        <w:rPr>
-          <w:noProof/>
-        </w:rPr>
-        <w:t>6</w:t>
-      </w:r>
-      <w:r>
-        <w:rPr>
-          <w:noProof/>
-        </w:rPr>
-        <w:fldChar w:fldCharType="end"/>
-      </w:r>
+      <w:fldSimple w:instr=" SEQ Figure \* ARABIC ">
+        <w:r>
+          <w:rPr>
+            <w:noProof/>
+          </w:rPr>
+          <w:t>6</w:t>
+        </w:r>
+      </w:fldSimple>
       <w:r>
         <w:t xml:space="preserve">. </w:t>
       </w:r>
@@ -5132,15 +5052,7 @@
         <w:rPr>
           <w:rStyle w:val="MonospaceChar"/>
         </w:rPr>
-        <w:t>tb_pwm.vh</w:t>
-      </w:r>
-      <w:bookmarkStart w:id="9" w:name="_GoBack"/>
-      <w:bookmarkEnd w:id="9"/>
-      <w:r>
-        <w:rPr>
-          <w:rStyle w:val="MonospaceChar"/>
-        </w:rPr>
-        <w:t>d</w:t>
+        <w:t>tb_pwm.vhd</w:t>
       </w:r>
       <w:proofErr w:type="spellEnd"/>
       <w:r>
@@ -5554,13 +5466,7 @@
         <w:pStyle w:val="BodyText"/>
       </w:pPr>
       <w:r>
-        <w:t xml:space="preserve">The FPGA is now programmed with </w:t>
-      </w:r>
-      <w:r>
-        <w:t>your custom design</w:t>
-      </w:r>
-      <w:r>
-        <w:t xml:space="preserve">. </w:t>
+        <w:t xml:space="preserve">The FPGA is now programmed with your custom design. </w:t>
       </w:r>
       <w:r>
         <w:t>You can now</w:t>
@@ -5634,6 +5540,20 @@
           <w:rStyle w:val="MonospaceChar"/>
         </w:rPr>
         <w:t>/application/</w:t>
+      </w:r>
+      <w:proofErr w:type="spellStart"/>
+      <w:r>
+        <w:rPr>
+          <w:rStyle w:val="MonospaceChar"/>
+        </w:rPr>
+        <w:t>pantilt</w:t>
+      </w:r>
+      <w:proofErr w:type="spellEnd"/>
+      <w:r>
+        <w:rPr>
+          <w:rStyle w:val="MonospaceChar"/>
+        </w:rPr>
+        <w:t>/</w:t>
       </w:r>
       <w:proofErr w:type="spellStart"/>
       <w:r>
@@ -5983,7 +5903,27 @@
       </w:r>
       <w:proofErr w:type="spellEnd"/>
       <w:r>
-        <w:t xml:space="preserve"> and </w:t>
+        <w:t>,</w:t>
+      </w:r>
+      <w:r>
+        <w:t xml:space="preserve"> </w:t>
+      </w:r>
+      <w:proofErr w:type="spellStart"/>
+      <w:r>
+        <w:rPr>
+          <w:rStyle w:val="MonospaceChar"/>
+        </w:rPr>
+        <w:t>pantilt.c</w:t>
+      </w:r>
+      <w:proofErr w:type="spellEnd"/>
+      <w:r>
+        <w:t xml:space="preserve"> </w:t>
+      </w:r>
+      <w:r>
+        <w:t>and</w:t>
+      </w:r>
+      <w:r>
+        <w:t xml:space="preserve"> </w:t>
       </w:r>
       <w:proofErr w:type="spellStart"/>
       <w:r>
@@ -6003,7 +5943,12 @@
         <w:t xml:space="preserve"> </w:t>
       </w:r>
       <w:r>
-        <w:t xml:space="preserve">in the </w:t>
+        <w:t>in t</w:t>
+      </w:r>
+      <w:bookmarkStart w:id="9" w:name="_GoBack"/>
+      <w:bookmarkEnd w:id="9"/>
+      <w:r>
+        <w:t xml:space="preserve">he </w:t>
       </w:r>
       <w:r>
         <w:rPr>
@@ -6060,65 +6005,9 @@
         <w:t>run your software and see if the PWM unit behaves as expected.</w:t>
       </w:r>
     </w:p>
-    <w:p/>
-    <w:p>
-      <w:pPr>
-        <w:pStyle w:val="BodyText"/>
-        <w:widowControl w:val="0"/>
-        <w:suppressAutoHyphens/>
-        <w:spacing w:after="140"/>
-        <w:jc w:val="center"/>
-      </w:pPr>
-      <w:r>
-        <w:rPr>
-          <w:noProof/>
-        </w:rPr>
-        <w:drawing>
-          <wp:inline distT="0" distB="0" distL="0" distR="0" wp14:anchorId="1122E05E" wp14:editId="6641C846">
-            <wp:extent cx="4067033" cy="2541896"/>
-            <wp:effectExtent l="0" t="0" r="0" b="0"/>
-            <wp:docPr id="1" name="Picture 1"/>
-            <wp:cNvGraphicFramePr>
-              <a:graphicFrameLocks xmlns:a="http://schemas.openxmlformats.org/drawingml/2006/main" noChangeAspect="1"/>
-            </wp:cNvGraphicFramePr>
-            <a:graphic xmlns:a="http://schemas.openxmlformats.org/drawingml/2006/main">
-              <a:graphicData uri="http://schemas.openxmlformats.org/drawingml/2006/picture">
-                <pic:pic xmlns:pic="http://schemas.openxmlformats.org/drawingml/2006/picture">
-                  <pic:nvPicPr>
-                    <pic:cNvPr id="1" name="thats_all_folks.jpg"/>
-                    <pic:cNvPicPr/>
-                  </pic:nvPicPr>
-                  <pic:blipFill>
-                    <a:blip r:embed="rId16" cstate="print">
-                      <a:extLst>
-                        <a:ext uri="{28A0092B-C50C-407E-A947-70E740481C1C}">
-                          <a14:useLocalDpi xmlns:a14="http://schemas.microsoft.com/office/drawing/2010/main" val="0"/>
-                        </a:ext>
-                      </a:extLst>
-                    </a:blip>
-                    <a:stretch>
-                      <a:fillRect/>
-                    </a:stretch>
-                  </pic:blipFill>
-                  <pic:spPr>
-                    <a:xfrm>
-                      <a:off x="0" y="0"/>
-                      <a:ext cx="4070578" cy="2544112"/>
-                    </a:xfrm>
-                    <a:prstGeom prst="rect">
-                      <a:avLst/>
-                    </a:prstGeom>
-                  </pic:spPr>
-                </pic:pic>
-              </a:graphicData>
-            </a:graphic>
-          </wp:inline>
-        </w:drawing>
-      </w:r>
-    </w:p>
     <w:sectPr>
-      <w:headerReference w:type="default" r:id="rId17"/>
-      <w:footerReference w:type="default" r:id="rId18"/>
+      <w:headerReference w:type="default" r:id="rId16"/>
+      <w:footerReference w:type="default" r:id="rId17"/>
       <w:pgSz w:w="12240" w:h="15840"/>
       <w:pgMar w:top="1440" w:right="1440" w:bottom="1440" w:left="1440" w:header="720" w:footer="720" w:gutter="0"/>
       <w:cols w:space="720"/>
@@ -6187,7 +6076,7 @@
           <w:rPr>
             <w:noProof/>
           </w:rPr>
-          <w:t>9</w:t>
+          <w:t>8</w:t>
         </w:r>
         <w:r>
           <w:rPr>
@@ -11926,7 +11815,7 @@
 </file>
 
 <file path=customXml/itemProps1.xml><?xml version="1.0" encoding="utf-8"?>
-<ds:datastoreItem xmlns:ds="http://schemas.openxmlformats.org/officeDocument/2006/customXml" ds:itemID="{F7E769F3-8C6C-4491-82A7-4CFA3EAF759B}">
+<ds:datastoreItem xmlns:ds="http://schemas.openxmlformats.org/officeDocument/2006/customXml" ds:itemID="{C7E049AD-734B-4583-83B9-7104B797C527}">
   <ds:schemaRefs>
     <ds:schemaRef ds:uri="http://schemas.openxmlformats.org/officeDocument/2006/bibliography"/>
   </ds:schemaRefs>

</xml_diff>

<commit_message>
[lab_1_1] Use std_logic_vector directly for register offsets
Also clarify statement with information about writing documentation at
the top of every design file the students write.
</commit_message>
<xml_diff>
--- a/lab_1_1/statement/lab 1.1.docx
+++ b/lab_1_1/statement/lab 1.1.docx
@@ -872,14 +872,27 @@
       <w:r>
         <w:t xml:space="preserve">Figure </w:t>
       </w:r>
-      <w:fldSimple w:instr=" SEQ Figure \* ARABIC ">
-        <w:r>
-          <w:rPr>
-            <w:noProof/>
-          </w:rPr>
-          <w:t>1</w:t>
-        </w:r>
-      </w:fldSimple>
+      <w:r>
+        <w:fldChar w:fldCharType="begin"/>
+      </w:r>
+      <w:r>
+        <w:instrText xml:space="preserve"> SEQ Figure \* ARABIC </w:instrText>
+      </w:r>
+      <w:r>
+        <w:fldChar w:fldCharType="separate"/>
+      </w:r>
+      <w:r>
+        <w:rPr>
+          <w:noProof/>
+        </w:rPr>
+        <w:t>1</w:t>
+      </w:r>
+      <w:r>
+        <w:rPr>
+          <w:noProof/>
+        </w:rPr>
+        <w:fldChar w:fldCharType="end"/>
+      </w:r>
       <w:bookmarkEnd w:id="1"/>
       <w:r>
         <w:t>. Abstract hardware component</w:t>
@@ -1622,14 +1635,27 @@
       <w:r>
         <w:t xml:space="preserve">Figure </w:t>
       </w:r>
-      <w:fldSimple w:instr=" SEQ Figure \* ARABIC ">
-        <w:r>
-          <w:rPr>
-            <w:noProof/>
-          </w:rPr>
-          <w:t>2</w:t>
-        </w:r>
-      </w:fldSimple>
+      <w:r>
+        <w:fldChar w:fldCharType="begin"/>
+      </w:r>
+      <w:r>
+        <w:instrText xml:space="preserve"> SEQ Figure \* ARABIC </w:instrText>
+      </w:r>
+      <w:r>
+        <w:fldChar w:fldCharType="separate"/>
+      </w:r>
+      <w:r>
+        <w:rPr>
+          <w:noProof/>
+        </w:rPr>
+        <w:t>2</w:t>
+      </w:r>
+      <w:r>
+        <w:rPr>
+          <w:noProof/>
+        </w:rPr>
+        <w:fldChar w:fldCharType="end"/>
+      </w:r>
       <w:bookmarkEnd w:id="2"/>
       <w:r>
         <w:t>. Avalon hardware component</w:t>
@@ -1804,14 +1830,27 @@
       <w:r>
         <w:t xml:space="preserve">Figure </w:t>
       </w:r>
-      <w:fldSimple w:instr=" SEQ Figure \* ARABIC ">
-        <w:r>
-          <w:rPr>
-            <w:noProof/>
-          </w:rPr>
-          <w:t>3</w:t>
-        </w:r>
-      </w:fldSimple>
+      <w:r>
+        <w:fldChar w:fldCharType="begin"/>
+      </w:r>
+      <w:r>
+        <w:instrText xml:space="preserve"> SEQ Figure \* ARABIC </w:instrText>
+      </w:r>
+      <w:r>
+        <w:fldChar w:fldCharType="separate"/>
+      </w:r>
+      <w:r>
+        <w:rPr>
+          <w:noProof/>
+        </w:rPr>
+        <w:t>3</w:t>
+      </w:r>
+      <w:r>
+        <w:rPr>
+          <w:noProof/>
+        </w:rPr>
+        <w:fldChar w:fldCharType="end"/>
+      </w:r>
       <w:bookmarkEnd w:id="3"/>
       <w:r>
         <w:t>. Demo Adder</w:t>
@@ -1832,7 +1871,15 @@
         <w:t>unit</w:t>
       </w:r>
       <w:r>
-        <w:t xml:space="preserve"> is shown </w:t>
+        <w:t xml:space="preserve"> </w:t>
+      </w:r>
+      <w:proofErr w:type="gramStart"/>
+      <w:r>
+        <w:t>is shown</w:t>
+      </w:r>
+      <w:proofErr w:type="gramEnd"/>
+      <w:r>
+        <w:t xml:space="preserve"> </w:t>
       </w:r>
       <w:r>
         <w:t xml:space="preserve">in </w:t>
@@ -1874,25 +1921,122 @@
         <w:t>every line</w:t>
       </w:r>
       <w:r>
+        <w:t xml:space="preserve"> </w:t>
+      </w:r>
+      <w:r>
+        <w:t>a</w:t>
+      </w:r>
+      <w:r>
+        <w:t>s y</w:t>
+      </w:r>
+      <w:r>
+        <w:t xml:space="preserve">ou will need to understand how the bus works </w:t>
+      </w:r>
+      <w:r>
+        <w:t xml:space="preserve">in order to implement your own </w:t>
+      </w:r>
+      <w:r>
+        <w:t xml:space="preserve">Avalon-MM slave </w:t>
+      </w:r>
+      <w:r>
+        <w:t xml:space="preserve">PWM generator </w:t>
+      </w:r>
+      <w:r>
+        <w:t>later on during</w:t>
+      </w:r>
+      <w:r>
+        <w:t xml:space="preserve"> this lab.</w:t>
+      </w:r>
+    </w:p>
+    <w:p>
+      <w:pPr>
+        <w:jc w:val="both"/>
+      </w:pPr>
+      <w:r>
+        <w:t>Note that, i</w:t>
+      </w:r>
+      <w:r>
+        <w:t>n any form of programming (</w:t>
+      </w:r>
+      <w:r>
+        <w:t>especially</w:t>
+      </w:r>
+      <w:r>
+        <w:t xml:space="preserve"> in hardware design), it is important </w:t>
+      </w:r>
+      <w:r>
+        <w:t>to write</w:t>
+      </w:r>
+      <w:r>
+        <w:t xml:space="preserve"> </w:t>
+      </w:r>
+      <w:r>
+        <w:rPr>
+          <w:rStyle w:val="Emphasis"/>
+        </w:rPr>
+        <w:t>documentation</w:t>
+      </w:r>
+      <w:r>
+        <w:t xml:space="preserve"> for each module</w:t>
+      </w:r>
+      <w:r>
+        <w:t xml:space="preserve"> you develop</w:t>
+      </w:r>
+      <w:r>
         <w:t>.</w:t>
       </w:r>
       <w:r>
         <w:t xml:space="preserve"> </w:t>
       </w:r>
       <w:r>
-        <w:t xml:space="preserve">You will need to understand how the bus works </w:t>
-      </w:r>
-      <w:r>
-        <w:t xml:space="preserve">in order to implement your own </w:t>
-      </w:r>
-      <w:r>
-        <w:t xml:space="preserve">Avalon-MM slave </w:t>
-      </w:r>
-      <w:r>
-        <w:t xml:space="preserve">PWM generator </w:t>
-      </w:r>
-      <w:r>
-        <w:t>later on for this lab.</w:t>
+        <w:fldChar w:fldCharType="begin"/>
+      </w:r>
+      <w:r>
+        <w:instrText xml:space="preserve"> REF _Ref476189304 \h </w:instrText>
+      </w:r>
+      <w:r>
+        <w:fldChar w:fldCharType="separate"/>
+      </w:r>
+      <w:r>
+        <w:t xml:space="preserve">Figure </w:t>
+      </w:r>
+      <w:r>
+        <w:rPr>
+          <w:noProof/>
+        </w:rPr>
+        <w:t>4</w:t>
+      </w:r>
+      <w:r>
+        <w:fldChar w:fldCharType="end"/>
+      </w:r>
+      <w:r>
+        <w:t xml:space="preserve"> gives an example of documentation for our adder design</w:t>
+      </w:r>
+      <w:r>
+        <w:t xml:space="preserve"> that we add to the top-most part of the design file</w:t>
+      </w:r>
+      <w:r>
+        <w:t>. We highly recommend you follow a similar approach for all your designs</w:t>
+      </w:r>
+      <w:r>
+        <w:t xml:space="preserve">. The next person who reads your code </w:t>
+      </w:r>
+      <w:r>
+        <w:t xml:space="preserve">(probably </w:t>
+      </w:r>
+      <w:proofErr w:type="gramStart"/>
+      <w:r>
+        <w:t xml:space="preserve">yourself </w:t>
+      </w:r>
+      <w:proofErr w:type="gramEnd"/>
+      <w:r>
+        <w:sym w:font="Wingdings" w:char="F04A"/>
+      </w:r>
+      <w:r>
+        <w:t xml:space="preserve">) </w:t>
+      </w:r>
+      <w:r>
+        <w:t>will be infinitely grateful!</w:t>
       </w:r>
     </w:p>
     <w:p>
@@ -1900,23 +2044,28 @@
         <w:pStyle w:val="Code"/>
       </w:pPr>
       <w:r>
-        <w:t xml:space="preserve">library </w:t>
+        <w:t>-- #############################################################################</w:t>
+      </w:r>
+    </w:p>
+    <w:p>
+      <w:pPr>
+        <w:pStyle w:val="Code"/>
+      </w:pPr>
+      <w:r>
+        <w:t xml:space="preserve">-- </w:t>
       </w:r>
       <w:proofErr w:type="spellStart"/>
       <w:r>
-        <w:t>ieee</w:t>
+        <w:t>demo_adder.vhd</w:t>
       </w:r>
       <w:proofErr w:type="spellEnd"/>
-      <w:r>
-        <w:t>;</w:t>
-      </w:r>
     </w:p>
     <w:p>
       <w:pPr>
         <w:pStyle w:val="Code"/>
       </w:pPr>
       <w:r>
-        <w:t>use ieee.std_logic_1164.all;</w:t>
+        <w:t>-- ==============</w:t>
       </w:r>
     </w:p>
     <w:p>
@@ -1924,36 +2073,34 @@
         <w:pStyle w:val="Code"/>
       </w:pPr>
       <w:r>
-        <w:t xml:space="preserve">use </w:t>
-      </w:r>
-      <w:proofErr w:type="spellStart"/>
-      <w:r>
-        <w:t>ieee.numeric_std.all</w:t>
-      </w:r>
-      <w:proofErr w:type="spellEnd"/>
-      <w:r>
-        <w:t>;</w:t>
+        <w:t>-- This component describes a simple adder with an Avalon-MM slave interface.</w:t>
       </w:r>
     </w:p>
     <w:p>
       <w:pPr>
         <w:pStyle w:val="Code"/>
       </w:pPr>
+      <w:r>
+        <w:t>-- The operands can be written</w:t>
+      </w:r>
+      <w:r>
+        <w:t xml:space="preserve"> to register 0 and 1, and the result of the</w:t>
+      </w:r>
     </w:p>
     <w:p>
       <w:pPr>
         <w:pStyle w:val="Code"/>
       </w:pPr>
       <w:r>
-        <w:t xml:space="preserve">entity </w:t>
-      </w:r>
-      <w:proofErr w:type="spellStart"/>
-      <w:r>
-        <w:t>demo_adder</w:t>
-      </w:r>
-      <w:proofErr w:type="spellEnd"/>
-      <w:r>
-        <w:t xml:space="preserve"> is</w:t>
+        <w:t xml:space="preserve">-- </w:t>
+      </w:r>
+      <w:proofErr w:type="gramStart"/>
+      <w:r>
+        <w:t>addition</w:t>
+      </w:r>
+      <w:proofErr w:type="gramEnd"/>
+      <w:r>
+        <w:t xml:space="preserve"> can be read back from register 2.</w:t>
       </w:r>
     </w:p>
     <w:p>
@@ -1961,20 +2108,15 @@
         <w:pStyle w:val="Code"/>
       </w:pPr>
       <w:r>
-        <w:t xml:space="preserve">    </w:t>
-      </w:r>
-      <w:proofErr w:type="gramStart"/>
-      <w:r>
-        <w:t>port(</w:t>
-      </w:r>
-      <w:proofErr w:type="gramEnd"/>
+        <w:t>--</w:t>
+      </w:r>
     </w:p>
     <w:p>
       <w:pPr>
         <w:pStyle w:val="Code"/>
       </w:pPr>
       <w:r>
-        <w:t xml:space="preserve">        -- Avalon Clock interface</w:t>
+        <w:t>-- Register map</w:t>
       </w:r>
     </w:p>
     <w:p>
@@ -1982,27 +2124,221 @@
         <w:pStyle w:val="Code"/>
       </w:pPr>
       <w:r>
-        <w:t xml:space="preserve">        </w:t>
+        <w:t>-- +--------+------------+--------+------------------------------------+</w:t>
+      </w:r>
+    </w:p>
+    <w:p>
+      <w:pPr>
+        <w:pStyle w:val="Code"/>
+      </w:pPr>
+      <w:r>
+        <w:t xml:space="preserve">-- | </w:t>
       </w:r>
       <w:proofErr w:type="spellStart"/>
       <w:proofErr w:type="gramStart"/>
       <w:r>
-        <w:t>clk</w:t>
+        <w:t>RegNo</w:t>
       </w:r>
       <w:proofErr w:type="spellEnd"/>
       <w:r>
-        <w:t xml:space="preserve"> :</w:t>
+        <w:t xml:space="preserve">  |</w:t>
       </w:r>
       <w:proofErr w:type="gramEnd"/>
       <w:r>
-        <w:t xml:space="preserve"> in </w:t>
+        <w:t xml:space="preserve"> Name       | Access | Description                        |</w:t>
+      </w:r>
+    </w:p>
+    <w:p>
+      <w:pPr>
+        <w:pStyle w:val="Code"/>
+      </w:pPr>
+      <w:r>
+        <w:t>-- +--------+------------+--------+------------------------------------+</w:t>
+      </w:r>
+    </w:p>
+    <w:p>
+      <w:pPr>
+        <w:pStyle w:val="Code"/>
+      </w:pPr>
+      <w:r>
+        <w:t xml:space="preserve">-- | </w:t>
+      </w:r>
+      <w:proofErr w:type="gramStart"/>
+      <w:r>
+        <w:t>0</w:t>
+      </w:r>
+      <w:proofErr w:type="gramEnd"/>
+      <w:r>
+        <w:t xml:space="preserve">      | INPUT_1    | R/W    | First input of the addition.       |</w:t>
+      </w:r>
+    </w:p>
+    <w:p>
+      <w:pPr>
+        <w:pStyle w:val="Code"/>
+      </w:pPr>
+      <w:r>
+        <w:t>-- +--------+------------+--------+------------------------------------+</w:t>
+      </w:r>
+    </w:p>
+    <w:p>
+      <w:pPr>
+        <w:pStyle w:val="Code"/>
+      </w:pPr>
+      <w:r>
+        <w:t xml:space="preserve">-- | </w:t>
+      </w:r>
+      <w:proofErr w:type="gramStart"/>
+      <w:r>
+        <w:t>1</w:t>
+      </w:r>
+      <w:proofErr w:type="gramEnd"/>
+      <w:r>
+        <w:t xml:space="preserve">      | INPUT_2    | R/W    | Second input of the addition.      |</w:t>
+      </w:r>
+    </w:p>
+    <w:p>
+      <w:pPr>
+        <w:pStyle w:val="Code"/>
+      </w:pPr>
+      <w:r>
+        <w:t>-- +--------+------------+--------+------------------------------------+</w:t>
+      </w:r>
+    </w:p>
+    <w:p>
+      <w:pPr>
+        <w:pStyle w:val="Code"/>
+      </w:pPr>
+      <w:r>
+        <w:t xml:space="preserve">-- | </w:t>
+      </w:r>
+      <w:proofErr w:type="gramStart"/>
+      <w:r>
+        <w:t>2</w:t>
+      </w:r>
+      <w:proofErr w:type="gramEnd"/>
+      <w:r>
+        <w:t xml:space="preserve">      | RESULT     | RO     | Result of the addition. Writing to |</w:t>
+      </w:r>
+    </w:p>
+    <w:p>
+      <w:pPr>
+        <w:pStyle w:val="Code"/>
+      </w:pPr>
+      <w:r>
+        <w:t>-- |        |            |        | this register has no effect.       |</w:t>
+      </w:r>
+    </w:p>
+    <w:p>
+      <w:pPr>
+        <w:pStyle w:val="Code"/>
+      </w:pPr>
+      <w:r>
+        <w:t>-- +--------+------------+--------+------------------------------------+</w:t>
+      </w:r>
+    </w:p>
+    <w:p>
+      <w:pPr>
+        <w:pStyle w:val="Code"/>
+      </w:pPr>
+      <w:r>
+        <w:t>--</w:t>
+      </w:r>
+    </w:p>
+    <w:p>
+      <w:pPr>
+        <w:pStyle w:val="Code"/>
+      </w:pPr>
+      <w:r>
+        <w:t xml:space="preserve">-- </w:t>
+      </w:r>
+      <w:proofErr w:type="gramStart"/>
+      <w:r>
+        <w:t>Author :</w:t>
+      </w:r>
+      <w:proofErr w:type="gramEnd"/>
+      <w:r>
+        <w:t xml:space="preserve"> </w:t>
       </w:r>
       <w:proofErr w:type="spellStart"/>
       <w:r>
-        <w:t>std_logic</w:t>
+        <w:t>Sahand</w:t>
       </w:r>
       <w:proofErr w:type="spellEnd"/>
       <w:r>
+        <w:t xml:space="preserve"> </w:t>
+      </w:r>
+      <w:proofErr w:type="spellStart"/>
+      <w:r>
+        <w:t>Kashani-Akhavan</w:t>
+      </w:r>
+      <w:proofErr w:type="spellEnd"/>
+      <w:r>
+        <w:t xml:space="preserve"> [sahand.kashani-akhavan@epfl.ch]</w:t>
+      </w:r>
+    </w:p>
+    <w:p>
+      <w:pPr>
+        <w:pStyle w:val="Code"/>
+      </w:pPr>
+      <w:r>
+        <w:t xml:space="preserve">-- </w:t>
+      </w:r>
+      <w:proofErr w:type="gramStart"/>
+      <w:r>
+        <w:t>Revision :</w:t>
+      </w:r>
+      <w:proofErr w:type="gramEnd"/>
+      <w:r>
+        <w:t xml:space="preserve"> 2</w:t>
+      </w:r>
+    </w:p>
+    <w:p>
+      <w:pPr>
+        <w:pStyle w:val="Code"/>
+      </w:pPr>
+      <w:r>
+        <w:t xml:space="preserve">-- Last </w:t>
+      </w:r>
+      <w:proofErr w:type="gramStart"/>
+      <w:r>
+        <w:t>updated :</w:t>
+      </w:r>
+      <w:proofErr w:type="gramEnd"/>
+      <w:r>
+        <w:t xml:space="preserve"> 2018-02-28</w:t>
+      </w:r>
+    </w:p>
+    <w:p>
+      <w:pPr>
+        <w:pStyle w:val="Code"/>
+      </w:pPr>
+      <w:r>
+        <w:t>-- #############################################################################</w:t>
+      </w:r>
+    </w:p>
+    <w:p>
+      <w:pPr>
+        <w:pStyle w:val="Code"/>
+      </w:pPr>
+    </w:p>
+    <w:p>
+      <w:pPr>
+        <w:pStyle w:val="Code"/>
+      </w:pPr>
+      <w:proofErr w:type="gramStart"/>
+      <w:r>
+        <w:t>library</w:t>
+      </w:r>
+      <w:proofErr w:type="gramEnd"/>
+      <w:r>
+        <w:t xml:space="preserve"> </w:t>
+      </w:r>
+      <w:proofErr w:type="spellStart"/>
+      <w:r>
+        <w:t>ieee</w:t>
+      </w:r>
+      <w:proofErr w:type="spellEnd"/>
+      <w:r>
         <w:t>;</w:t>
       </w:r>
     </w:p>
@@ -2010,159 +2346,170 @@
       <w:pPr>
         <w:pStyle w:val="Code"/>
       </w:pPr>
+      <w:r>
+        <w:t>use ieee.std_logic_1164.all;</w:t>
+      </w:r>
     </w:p>
     <w:p>
       <w:pPr>
         <w:pStyle w:val="Code"/>
       </w:pPr>
       <w:r>
-        <w:t xml:space="preserve">        -- Avalon Reset interface</w:t>
+        <w:t xml:space="preserve">use </w:t>
+      </w:r>
+      <w:proofErr w:type="spellStart"/>
+      <w:r>
+        <w:t>ieee.numeric_std.all</w:t>
+      </w:r>
+      <w:proofErr w:type="spellEnd"/>
+      <w:r>
+        <w:t>;</w:t>
       </w:r>
     </w:p>
     <w:p>
       <w:pPr>
         <w:pStyle w:val="Code"/>
       </w:pPr>
-      <w:r>
-        <w:t xml:space="preserve">        </w:t>
+    </w:p>
+    <w:p>
+      <w:pPr>
+        <w:pStyle w:val="Code"/>
+      </w:pPr>
+      <w:r>
+        <w:t xml:space="preserve">entity </w:t>
+      </w:r>
+      <w:proofErr w:type="spellStart"/>
+      <w:r>
+        <w:t>demo_adder</w:t>
+      </w:r>
+      <w:proofErr w:type="spellEnd"/>
+      <w:r>
+        <w:t xml:space="preserve"> is</w:t>
+      </w:r>
+    </w:p>
+    <w:p>
+      <w:pPr>
+        <w:pStyle w:val="Code"/>
+      </w:pPr>
+      <w:r>
+        <w:t xml:space="preserve">    </w:t>
       </w:r>
       <w:proofErr w:type="gramStart"/>
       <w:r>
-        <w:t>reset :</w:t>
+        <w:t>port(</w:t>
       </w:r>
       <w:proofErr w:type="gramEnd"/>
-      <w:r>
-        <w:t xml:space="preserve"> in </w:t>
-      </w:r>
-      <w:proofErr w:type="spellStart"/>
-      <w:r>
-        <w:t>std_logic</w:t>
-      </w:r>
-      <w:proofErr w:type="spellEnd"/>
-      <w:r>
-        <w:t>;</w:t>
-      </w:r>
     </w:p>
     <w:p>
       <w:pPr>
         <w:pStyle w:val="Code"/>
       </w:pPr>
+      <w:r>
+        <w:t xml:space="preserve">        -- Avalon Clock interface</w:t>
+      </w:r>
     </w:p>
     <w:p>
       <w:pPr>
         <w:pStyle w:val="Code"/>
       </w:pPr>
       <w:r>
-        <w:t xml:space="preserve">        -- Avalon-MM Slave interface</w:t>
-      </w:r>
-    </w:p>
-    <w:p>
-      <w:pPr>
-        <w:pStyle w:val="Code"/>
-      </w:pPr>
-      <w:r>
-        <w:t xml:space="preserve">        address </w:t>
-      </w:r>
-      <w:proofErr w:type="gramStart"/>
-      <w:r>
-        <w:t xml:space="preserve">  :</w:t>
-      </w:r>
-      <w:proofErr w:type="gramEnd"/>
-      <w:r>
-        <w:t xml:space="preserve"> in  </w:t>
-      </w:r>
-      <w:proofErr w:type="spellStart"/>
-      <w:r>
-        <w:t>std_logic_vector</w:t>
-      </w:r>
-      <w:proofErr w:type="spellEnd"/>
-      <w:r>
-        <w:t xml:space="preserve">(1 </w:t>
-      </w:r>
-      <w:proofErr w:type="spellStart"/>
-      <w:r>
-        <w:t>downto</w:t>
-      </w:r>
-      <w:proofErr w:type="spellEnd"/>
-      <w:r>
-        <w:t xml:space="preserve"> 0);</w:t>
-      </w:r>
-    </w:p>
-    <w:p>
-      <w:pPr>
-        <w:pStyle w:val="Code"/>
-      </w:pPr>
-      <w:r>
-        <w:t xml:space="preserve">        read    </w:t>
-      </w:r>
-      <w:proofErr w:type="gramStart"/>
-      <w:r>
-        <w:t xml:space="preserve">  :</w:t>
-      </w:r>
-      <w:proofErr w:type="gramEnd"/>
-      <w:r>
-        <w:t xml:space="preserve"> in  </w:t>
-      </w:r>
-      <w:proofErr w:type="spellStart"/>
-      <w:r>
-        <w:t>std_logic</w:t>
-      </w:r>
-      <w:proofErr w:type="spellEnd"/>
-      <w:r>
-        <w:t>;</w:t>
-      </w:r>
-    </w:p>
-    <w:p>
-      <w:pPr>
-        <w:pStyle w:val="Code"/>
-      </w:pPr>
-      <w:r>
-        <w:t xml:space="preserve">        write   </w:t>
-      </w:r>
-      <w:proofErr w:type="gramStart"/>
-      <w:r>
-        <w:t xml:space="preserve">  :</w:t>
-      </w:r>
-      <w:proofErr w:type="gramEnd"/>
-      <w:r>
-        <w:t xml:space="preserve"> in  </w:t>
-      </w:r>
-      <w:proofErr w:type="spellStart"/>
-      <w:r>
-        <w:t>std_logic</w:t>
-      </w:r>
-      <w:proofErr w:type="spellEnd"/>
-      <w:r>
-        <w:t>;</w:t>
-      </w:r>
-    </w:p>
-    <w:p>
-      <w:pPr>
-        <w:pStyle w:val="Code"/>
-      </w:pPr>
-      <w:r>
+        <w:lastRenderedPageBreak/>
         <w:t xml:space="preserve">        </w:t>
       </w:r>
       <w:proofErr w:type="spellStart"/>
       <w:proofErr w:type="gramStart"/>
       <w:r>
-        <w:t>readdata</w:t>
+        <w:t>clk</w:t>
       </w:r>
       <w:proofErr w:type="spellEnd"/>
       <w:r>
-        <w:t xml:space="preserve">  :</w:t>
+        <w:t xml:space="preserve"> :</w:t>
       </w:r>
       <w:proofErr w:type="gramEnd"/>
       <w:r>
-        <w:t xml:space="preserve"> out </w:t>
+        <w:t xml:space="preserve"> in </w:t>
       </w:r>
       <w:proofErr w:type="spellStart"/>
       <w:r>
+        <w:t>std_logic</w:t>
+      </w:r>
+      <w:proofErr w:type="spellEnd"/>
+      <w:r>
+        <w:t>;</w:t>
+      </w:r>
+    </w:p>
+    <w:p>
+      <w:pPr>
+        <w:pStyle w:val="Code"/>
+      </w:pPr>
+    </w:p>
+    <w:p>
+      <w:pPr>
+        <w:pStyle w:val="Code"/>
+      </w:pPr>
+      <w:r>
+        <w:t xml:space="preserve">        -- Avalon Reset interface</w:t>
+      </w:r>
+    </w:p>
+    <w:p>
+      <w:pPr>
+        <w:pStyle w:val="Code"/>
+      </w:pPr>
+      <w:r>
+        <w:t xml:space="preserve">        </w:t>
+      </w:r>
+      <w:proofErr w:type="gramStart"/>
+      <w:r>
+        <w:t>reset :</w:t>
+      </w:r>
+      <w:proofErr w:type="gramEnd"/>
+      <w:r>
+        <w:t xml:space="preserve"> in </w:t>
+      </w:r>
+      <w:proofErr w:type="spellStart"/>
+      <w:r>
+        <w:t>std_logic</w:t>
+      </w:r>
+      <w:proofErr w:type="spellEnd"/>
+      <w:r>
+        <w:t>;</w:t>
+      </w:r>
+    </w:p>
+    <w:p>
+      <w:pPr>
+        <w:pStyle w:val="Code"/>
+      </w:pPr>
+    </w:p>
+    <w:p>
+      <w:pPr>
+        <w:pStyle w:val="Code"/>
+      </w:pPr>
+      <w:r>
+        <w:t xml:space="preserve">        -- Avalon-MM Slave interface</w:t>
+      </w:r>
+    </w:p>
+    <w:p>
+      <w:pPr>
+        <w:pStyle w:val="Code"/>
+      </w:pPr>
+      <w:r>
+        <w:t xml:space="preserve">        </w:t>
+      </w:r>
+      <w:proofErr w:type="gramStart"/>
+      <w:r>
+        <w:t>address</w:t>
+      </w:r>
+      <w:proofErr w:type="gramEnd"/>
+      <w:r>
+        <w:t xml:space="preserve">   : in  </w:t>
+      </w:r>
+      <w:proofErr w:type="spellStart"/>
+      <w:r>
         <w:t>std_logic_vector</w:t>
       </w:r>
       <w:proofErr w:type="spellEnd"/>
       <w:r>
-        <w:t xml:space="preserve">(31 </w:t>
+        <w:t xml:space="preserve">(1 </w:t>
       </w:r>
       <w:proofErr w:type="spellStart"/>
       <w:r>
@@ -2171,6 +2518,54 @@
       <w:proofErr w:type="spellEnd"/>
       <w:r>
         <w:t xml:space="preserve"> 0);</w:t>
+      </w:r>
+    </w:p>
+    <w:p>
+      <w:pPr>
+        <w:pStyle w:val="Code"/>
+      </w:pPr>
+      <w:r>
+        <w:t xml:space="preserve">        </w:t>
+      </w:r>
+      <w:proofErr w:type="gramStart"/>
+      <w:r>
+        <w:t>read</w:t>
+      </w:r>
+      <w:proofErr w:type="gramEnd"/>
+      <w:r>
+        <w:t xml:space="preserve">      : in  </w:t>
+      </w:r>
+      <w:proofErr w:type="spellStart"/>
+      <w:r>
+        <w:t>std_logic</w:t>
+      </w:r>
+      <w:proofErr w:type="spellEnd"/>
+      <w:r>
+        <w:t>;</w:t>
+      </w:r>
+    </w:p>
+    <w:p>
+      <w:pPr>
+        <w:pStyle w:val="Code"/>
+      </w:pPr>
+      <w:r>
+        <w:t xml:space="preserve">        </w:t>
+      </w:r>
+      <w:proofErr w:type="gramStart"/>
+      <w:r>
+        <w:t>write</w:t>
+      </w:r>
+      <w:proofErr w:type="gramEnd"/>
+      <w:r>
+        <w:t xml:space="preserve">     : in  </w:t>
+      </w:r>
+      <w:proofErr w:type="spellStart"/>
+      <w:r>
+        <w:t>std_logic</w:t>
+      </w:r>
+      <w:proofErr w:type="spellEnd"/>
+      <w:r>
+        <w:t>;</w:t>
       </w:r>
     </w:p>
     <w:p>
@@ -2183,15 +2578,15 @@
       <w:proofErr w:type="spellStart"/>
       <w:proofErr w:type="gramStart"/>
       <w:r>
-        <w:t>writedata</w:t>
+        <w:t>readdata</w:t>
       </w:r>
       <w:proofErr w:type="spellEnd"/>
       <w:r>
-        <w:t xml:space="preserve"> :</w:t>
+        <w:t xml:space="preserve">  :</w:t>
       </w:r>
       <w:proofErr w:type="gramEnd"/>
       <w:r>
-        <w:t xml:space="preserve"> in  </w:t>
+        <w:t xml:space="preserve"> out </w:t>
       </w:r>
       <w:proofErr w:type="spellStart"/>
       <w:r>
@@ -2207,7 +2602,7 @@
       </w:r>
       <w:proofErr w:type="spellEnd"/>
       <w:r>
-        <w:t xml:space="preserve"> 0)</w:t>
+        <w:t xml:space="preserve"> 0);</w:t>
       </w:r>
     </w:p>
     <w:p>
@@ -2215,94 +2610,36 @@
         <w:pStyle w:val="Code"/>
       </w:pPr>
       <w:r>
-        <w:t xml:space="preserve">    );</w:t>
-      </w:r>
-    </w:p>
-    <w:p>
-      <w:pPr>
-        <w:pStyle w:val="Code"/>
-      </w:pPr>
-      <w:r>
-        <w:t xml:space="preserve">end </w:t>
-      </w:r>
-      <w:proofErr w:type="spellStart"/>
-      <w:r>
-        <w:t>demo_adder</w:t>
-      </w:r>
-      <w:proofErr w:type="spellEnd"/>
-      <w:r>
-        <w:t>;</w:t>
-      </w:r>
-    </w:p>
-    <w:p>
-      <w:pPr>
-        <w:pStyle w:val="Code"/>
-      </w:pPr>
-    </w:p>
-    <w:p>
-      <w:pPr>
-        <w:pStyle w:val="Code"/>
-      </w:pPr>
-      <w:r>
-        <w:t xml:space="preserve">architecture </w:t>
-      </w:r>
-      <w:proofErr w:type="spellStart"/>
-      <w:r>
-        <w:t>rtl</w:t>
-      </w:r>
-      <w:proofErr w:type="spellEnd"/>
-      <w:r>
-        <w:t xml:space="preserve"> of </w:t>
-      </w:r>
-      <w:proofErr w:type="spellStart"/>
-      <w:r>
-        <w:t>demo_adder</w:t>
-      </w:r>
-      <w:proofErr w:type="spellEnd"/>
-      <w:r>
-        <w:t xml:space="preserve"> is</w:t>
-      </w:r>
-    </w:p>
-    <w:p>
-      <w:pPr>
-        <w:pStyle w:val="Code"/>
-      </w:pPr>
-    </w:p>
-    <w:p>
-      <w:pPr>
-        <w:pStyle w:val="Code"/>
-      </w:pPr>
-      <w:r>
-        <w:t xml:space="preserve">    -- Register map</w:t>
-      </w:r>
-    </w:p>
-    <w:p>
-      <w:pPr>
-        <w:pStyle w:val="Code"/>
-      </w:pPr>
-      <w:r>
-        <w:t xml:space="preserve">    -- +--------+------------+--------+------------------------------------+</w:t>
-      </w:r>
-    </w:p>
-    <w:p>
-      <w:pPr>
-        <w:pStyle w:val="Code"/>
-      </w:pPr>
-      <w:r>
-        <w:t xml:space="preserve">    -- | </w:t>
+        <w:t xml:space="preserve">        </w:t>
       </w:r>
       <w:proofErr w:type="spellStart"/>
       <w:proofErr w:type="gramStart"/>
       <w:r>
-        <w:t>RegNo</w:t>
+        <w:t>writedata</w:t>
       </w:r>
       <w:proofErr w:type="spellEnd"/>
       <w:r>
-        <w:t xml:space="preserve">  |</w:t>
+        <w:t xml:space="preserve"> :</w:t>
       </w:r>
       <w:proofErr w:type="gramEnd"/>
       <w:r>
-        <w:t xml:space="preserve"> Name       | Access | Description                        |</w:t>
+        <w:t xml:space="preserve"> in  </w:t>
+      </w:r>
+      <w:proofErr w:type="spellStart"/>
+      <w:r>
+        <w:t>std_logic_vector</w:t>
+      </w:r>
+      <w:proofErr w:type="spellEnd"/>
+      <w:r>
+        <w:t xml:space="preserve">(31 </w:t>
+      </w:r>
+      <w:proofErr w:type="spellStart"/>
+      <w:r>
+        <w:t>downto</w:t>
+      </w:r>
+      <w:proofErr w:type="spellEnd"/>
+      <w:r>
+        <w:t xml:space="preserve"> 0)</w:t>
       </w:r>
     </w:p>
     <w:p>
@@ -2310,7 +2647,7 @@
         <w:pStyle w:val="Code"/>
       </w:pPr>
       <w:r>
-        <w:t xml:space="preserve">    -- +--------+------------+--------+------------------------------------+</w:t>
+        <w:t xml:space="preserve">    );</w:t>
       </w:r>
     </w:p>
     <w:p>
@@ -2318,39 +2655,90 @@
         <w:pStyle w:val="Code"/>
       </w:pPr>
       <w:r>
-        <w:t xml:space="preserve">    -- | 0      | INPUT_1    | R/W    | First input of the addition.       |</w:t>
+        <w:t xml:space="preserve">end </w:t>
+      </w:r>
+      <w:proofErr w:type="spellStart"/>
+      <w:r>
+        <w:t>demo_adder</w:t>
+      </w:r>
+      <w:proofErr w:type="spellEnd"/>
+      <w:r>
+        <w:t>;</w:t>
       </w:r>
     </w:p>
     <w:p>
       <w:pPr>
         <w:pStyle w:val="Code"/>
       </w:pPr>
-      <w:r>
-        <w:t xml:space="preserve">    -- +--------+------------+--------+------------------------------------+</w:t>
-      </w:r>
     </w:p>
     <w:p>
       <w:pPr>
         <w:pStyle w:val="Code"/>
       </w:pPr>
       <w:r>
-        <w:t xml:space="preserve">    -- | 1      | INPUT_2    | R/W    | Second input of the addition.      |</w:t>
+        <w:t xml:space="preserve">architecture </w:t>
+      </w:r>
+      <w:proofErr w:type="spellStart"/>
+      <w:r>
+        <w:t>rtl</w:t>
+      </w:r>
+      <w:proofErr w:type="spellEnd"/>
+      <w:r>
+        <w:t xml:space="preserve"> of </w:t>
+      </w:r>
+      <w:proofErr w:type="spellStart"/>
+      <w:r>
+        <w:t>demo_adder</w:t>
+      </w:r>
+      <w:proofErr w:type="spellEnd"/>
+      <w:r>
+        <w:t xml:space="preserve"> is</w:t>
       </w:r>
     </w:p>
     <w:p>
       <w:pPr>
         <w:pStyle w:val="Code"/>
       </w:pPr>
-      <w:r>
-        <w:t xml:space="preserve">    -- +--------+------------+--------+------------------------------------+</w:t>
-      </w:r>
     </w:p>
     <w:p>
       <w:pPr>
         <w:pStyle w:val="Code"/>
       </w:pPr>
       <w:r>
-        <w:t xml:space="preserve">    -- | 2      | RESULT     | RO     | Result of the addition. Writing to |</w:t>
+        <w:t xml:space="preserve">    </w:t>
+      </w:r>
+      <w:proofErr w:type="gramStart"/>
+      <w:r>
+        <w:t>constant</w:t>
+      </w:r>
+      <w:proofErr w:type="gramEnd"/>
+      <w:r>
+        <w:t xml:space="preserve"> REG_INPUT_1_OFST : </w:t>
+      </w:r>
+      <w:proofErr w:type="spellStart"/>
+      <w:r>
+        <w:t>std_logic_vector</w:t>
+      </w:r>
+      <w:proofErr w:type="spellEnd"/>
+      <w:r>
+        <w:t xml:space="preserve">(1 </w:t>
+      </w:r>
+      <w:proofErr w:type="spellStart"/>
+      <w:r>
+        <w:t>downto</w:t>
+      </w:r>
+      <w:proofErr w:type="spellEnd"/>
+      <w:r>
+        <w:t xml:space="preserve"> 0)</w:t>
+      </w:r>
+      <w:r>
+        <w:t xml:space="preserve"> := </w:t>
+      </w:r>
+      <w:r>
+        <w:t>“00”</w:t>
+      </w:r>
+      <w:r>
+        <w:t>;</w:t>
       </w:r>
     </w:p>
     <w:p>
@@ -2358,7 +2746,37 @@
         <w:pStyle w:val="Code"/>
       </w:pPr>
       <w:r>
-        <w:t xml:space="preserve">    -- |        |            |        | this register has no effect.       |</w:t>
+        <w:t xml:space="preserve">    </w:t>
+      </w:r>
+      <w:proofErr w:type="gramStart"/>
+      <w:r>
+        <w:t>constant</w:t>
+      </w:r>
+      <w:proofErr w:type="gramEnd"/>
+      <w:r>
+        <w:t xml:space="preserve"> REG_INPUT_2_OFST :</w:t>
+      </w:r>
+      <w:r>
+        <w:t xml:space="preserve"> </w:t>
+      </w:r>
+      <w:proofErr w:type="spellStart"/>
+      <w:r>
+        <w:t>std_logic_vector</w:t>
+      </w:r>
+      <w:proofErr w:type="spellEnd"/>
+      <w:r>
+        <w:t xml:space="preserve">(1 </w:t>
+      </w:r>
+      <w:proofErr w:type="spellStart"/>
+      <w:r>
+        <w:t>downto</w:t>
+      </w:r>
+      <w:proofErr w:type="spellEnd"/>
+      <w:r>
+        <w:t xml:space="preserve"> 0) := “01”</w:t>
+      </w:r>
+      <w:r>
+        <w:t>;</w:t>
       </w:r>
     </w:p>
     <w:p>
@@ -2366,23 +2784,66 @@
         <w:pStyle w:val="Code"/>
       </w:pPr>
       <w:r>
-        <w:t xml:space="preserve">    -- +--------+------------+--------+------------------------------------+</w:t>
+        <w:t xml:space="preserve">    </w:t>
+      </w:r>
+      <w:proofErr w:type="gramStart"/>
+      <w:r>
+        <w:t>con</w:t>
+      </w:r>
+      <w:r>
+        <w:t>stant</w:t>
+      </w:r>
+      <w:proofErr w:type="gramEnd"/>
+      <w:r>
+        <w:t xml:space="preserve"> REG_RESULT_OFST  : </w:t>
+      </w:r>
+      <w:proofErr w:type="spellStart"/>
+      <w:r>
+        <w:t>std_logic_vector</w:t>
+      </w:r>
+      <w:proofErr w:type="spellEnd"/>
+      <w:r>
+        <w:t xml:space="preserve">(1 </w:t>
+      </w:r>
+      <w:proofErr w:type="spellStart"/>
+      <w:r>
+        <w:t>downto</w:t>
+      </w:r>
+      <w:proofErr w:type="spellEnd"/>
+      <w:r>
+        <w:t xml:space="preserve"> 0) := “10”</w:t>
+      </w:r>
+      <w:r>
+        <w:t>;</w:t>
       </w:r>
     </w:p>
     <w:p>
       <w:pPr>
         <w:pStyle w:val="Code"/>
       </w:pPr>
-      <w:r>
-        <w:t xml:space="preserve">    constant REG_INPUT_1_</w:t>
+    </w:p>
+    <w:p>
+      <w:pPr>
+        <w:pStyle w:val="Code"/>
+      </w:pPr>
+      <w:r>
+        <w:t xml:space="preserve">    </w:t>
       </w:r>
       <w:proofErr w:type="gramStart"/>
       <w:r>
-        <w:t>OFST :</w:t>
+        <w:t>signal</w:t>
       </w:r>
       <w:proofErr w:type="gramEnd"/>
       <w:r>
-        <w:t xml:space="preserve"> natural := 0;</w:t>
+        <w:t xml:space="preserve"> reg_input_1 : unsigned(</w:t>
+      </w:r>
+      <w:proofErr w:type="spellStart"/>
+      <w:r>
+        <w:t>writedata'range</w:t>
+      </w:r>
+      <w:proofErr w:type="spellEnd"/>
+      <w:r>
+        <w:t>);</w:t>
       </w:r>
     </w:p>
     <w:p>
@@ -2390,77 +2851,15 @@
         <w:pStyle w:val="Code"/>
       </w:pPr>
       <w:r>
-        <w:t xml:space="preserve">    constant REG_INPUT_2_</w:t>
+        <w:t xml:space="preserve">    </w:t>
       </w:r>
       <w:proofErr w:type="gramStart"/>
       <w:r>
-        <w:t>OFST :</w:t>
+        <w:t>signal</w:t>
       </w:r>
       <w:proofErr w:type="gramEnd"/>
       <w:r>
-        <w:t xml:space="preserve"> natural := 1;</w:t>
-      </w:r>
-    </w:p>
-    <w:p>
-      <w:pPr>
-        <w:pStyle w:val="Code"/>
-      </w:pPr>
-      <w:r>
-        <w:t xml:space="preserve">    constant REG_RESULT_</w:t>
-      </w:r>
-      <w:proofErr w:type="gramStart"/>
-      <w:r>
-        <w:t>OFST  :</w:t>
-      </w:r>
-      <w:proofErr w:type="gramEnd"/>
-      <w:r>
-        <w:t xml:space="preserve"> natural := 2;</w:t>
-      </w:r>
-    </w:p>
-    <w:p>
-      <w:pPr>
-        <w:pStyle w:val="Code"/>
-      </w:pPr>
-    </w:p>
-    <w:p>
-      <w:pPr>
-        <w:pStyle w:val="Code"/>
-      </w:pPr>
-      <w:r>
-        <w:t xml:space="preserve">    signal reg_input_</w:t>
-      </w:r>
-      <w:proofErr w:type="gramStart"/>
-      <w:r>
-        <w:t>1 :</w:t>
-      </w:r>
-      <w:proofErr w:type="gramEnd"/>
-      <w:r>
-        <w:t xml:space="preserve"> unsigned(</w:t>
-      </w:r>
-      <w:proofErr w:type="spellStart"/>
-      <w:r>
-        <w:t>writedata'range</w:t>
-      </w:r>
-      <w:proofErr w:type="spellEnd"/>
-      <w:r>
-        <w:t>);</w:t>
-      </w:r>
-    </w:p>
-    <w:p>
-      <w:pPr>
-        <w:pStyle w:val="Code"/>
-      </w:pPr>
-      <w:r>
-        <w:lastRenderedPageBreak/>
-        <w:t xml:space="preserve">    signal reg_input_</w:t>
-      </w:r>
-      <w:proofErr w:type="gramStart"/>
-      <w:r>
-        <w:t>2 :</w:t>
-      </w:r>
-      <w:proofErr w:type="gramEnd"/>
-      <w:r>
-        <w:t xml:space="preserve"> unsigned(</w:t>
+        <w:t xml:space="preserve"> reg_input_2 : unsigned(</w:t>
       </w:r>
       <w:proofErr w:type="spellStart"/>
       <w:r>
@@ -2595,15 +2994,21 @@
         <w:pStyle w:val="Code"/>
       </w:pPr>
       <w:r>
-        <w:t xml:space="preserve">                case </w:t>
-      </w:r>
-      <w:proofErr w:type="spellStart"/>
-      <w:r>
-        <w:t>to_integer</w:t>
-      </w:r>
-      <w:proofErr w:type="spellEnd"/>
-      <w:r>
-        <w:t>(unsigned(address)) is</w:t>
+        <w:t xml:space="preserve">                </w:t>
+      </w:r>
+      <w:proofErr w:type="gramStart"/>
+      <w:r>
+        <w:t>case</w:t>
+      </w:r>
+      <w:proofErr w:type="gramEnd"/>
+      <w:r>
+        <w:t xml:space="preserve"> </w:t>
+      </w:r>
+      <w:r>
+        <w:t>address</w:t>
+      </w:r>
+      <w:r>
+        <w:t xml:space="preserve"> is</w:t>
       </w:r>
     </w:p>
     <w:p>
@@ -2812,30 +3217,73 @@
         <w:pStyle w:val="Code"/>
       </w:pPr>
       <w:r>
-        <w:t xml:space="preserve">                case </w:t>
+        <w:t xml:space="preserve">                </w:t>
+      </w:r>
+      <w:proofErr w:type="gramStart"/>
+      <w:r>
+        <w:t>case</w:t>
+      </w:r>
+      <w:proofErr w:type="gramEnd"/>
+      <w:r>
+        <w:t xml:space="preserve"> </w:t>
+      </w:r>
+      <w:r>
+        <w:t>address</w:t>
+      </w:r>
+      <w:r>
+        <w:t xml:space="preserve"> is</w:t>
+      </w:r>
+    </w:p>
+    <w:p>
+      <w:pPr>
+        <w:pStyle w:val="Code"/>
+      </w:pPr>
+      <w:r>
+        <w:t xml:space="preserve">                    when REG_INPUT_1_OFST =&gt;</w:t>
+      </w:r>
+    </w:p>
+    <w:p>
+      <w:pPr>
+        <w:pStyle w:val="Code"/>
+      </w:pPr>
+      <w:r>
+        <w:t xml:space="preserve">                        </w:t>
       </w:r>
       <w:proofErr w:type="spellStart"/>
       <w:r>
-        <w:t>to_integer</w:t>
+        <w:t>readdata</w:t>
       </w:r>
       <w:proofErr w:type="spellEnd"/>
       <w:r>
-        <w:t>(unsigned(address)) is</w:t>
+        <w:t xml:space="preserve"> &lt;= </w:t>
+      </w:r>
+      <w:proofErr w:type="spellStart"/>
+      <w:r>
+        <w:t>std_logic_vector</w:t>
+      </w:r>
+      <w:proofErr w:type="spellEnd"/>
+      <w:r>
+        <w:t>(reg_input_1);</w:t>
       </w:r>
     </w:p>
     <w:p>
       <w:pPr>
         <w:pStyle w:val="Code"/>
       </w:pPr>
-      <w:r>
-        <w:t xml:space="preserve">                    when REG_INPUT_1_OFST =&gt;</w:t>
-      </w:r>
     </w:p>
     <w:p>
       <w:pPr>
         <w:pStyle w:val="Code"/>
       </w:pPr>
       <w:r>
+        <w:t xml:space="preserve">                    when REG_INPUT_2_OFST =&gt;</w:t>
+      </w:r>
+    </w:p>
+    <w:p>
+      <w:pPr>
+        <w:pStyle w:val="Code"/>
+      </w:pPr>
+      <w:r>
         <w:t xml:space="preserve">                        </w:t>
       </w:r>
       <w:proofErr w:type="spellStart"/>
@@ -2852,7 +3300,7 @@
       </w:r>
       <w:proofErr w:type="spellEnd"/>
       <w:r>
-        <w:t>(reg_input_1);</w:t>
+        <w:t>(reg_input_2);</w:t>
       </w:r>
     </w:p>
     <w:p>
@@ -2865,7 +3313,7 @@
         <w:pStyle w:val="Code"/>
       </w:pPr>
       <w:r>
-        <w:t xml:space="preserve">                    when REG_INPUT_2_OFST =&gt;</w:t>
+        <w:t xml:space="preserve">                    when REG_RESULT_OFST =&gt;</w:t>
       </w:r>
     </w:p>
     <w:p>
@@ -2876,10 +3324,12 @@
         <w:t xml:space="preserve">                        </w:t>
       </w:r>
       <w:proofErr w:type="spellStart"/>
+      <w:proofErr w:type="gramStart"/>
       <w:r>
         <w:t>readdata</w:t>
       </w:r>
       <w:proofErr w:type="spellEnd"/>
+      <w:proofErr w:type="gramEnd"/>
       <w:r>
         <w:t xml:space="preserve"> &lt;= </w:t>
       </w:r>
@@ -2889,7 +3339,7 @@
       </w:r>
       <w:proofErr w:type="spellEnd"/>
       <w:r>
-        <w:t>(reg_input_2);</w:t>
+        <w:t>(reg_input_1 + reg_input_2);</w:t>
       </w:r>
     </w:p>
     <w:p>
@@ -2902,7 +3352,7 @@
         <w:pStyle w:val="Code"/>
       </w:pPr>
       <w:r>
-        <w:t xml:space="preserve">                    when REG_RESULT_OFST =&gt;</w:t>
+        <w:t xml:space="preserve">                    -- Remaining addresses in register map are unmapped =&gt; return 0.</w:t>
       </w:r>
     </w:p>
     <w:p>
@@ -2910,6 +3360,14 @@
         <w:pStyle w:val="Code"/>
       </w:pPr>
       <w:r>
+        <w:t xml:space="preserve">                    when others =&gt;</w:t>
+      </w:r>
+    </w:p>
+    <w:p>
+      <w:pPr>
+        <w:pStyle w:val="Code"/>
+      </w:pPr>
+      <w:r>
         <w:t xml:space="preserve">                        </w:t>
       </w:r>
       <w:proofErr w:type="spellStart"/>
@@ -2918,75 +3376,23 @@
       </w:r>
       <w:proofErr w:type="spellEnd"/>
       <w:r>
-        <w:t xml:space="preserve"> &lt;= </w:t>
-      </w:r>
-      <w:proofErr w:type="spellStart"/>
-      <w:r>
-        <w:t>std_logic_</w:t>
-      </w:r>
-      <w:proofErr w:type="gramStart"/>
-      <w:r>
-        <w:t>vector</w:t>
-      </w:r>
-      <w:proofErr w:type="spellEnd"/>
-      <w:r>
-        <w:t>(</w:t>
-      </w:r>
-      <w:proofErr w:type="gramEnd"/>
-      <w:r>
-        <w:t>reg_input_1 + reg_input_2);</w:t>
+        <w:t xml:space="preserve"> &lt;= (others =&gt; '0');</w:t>
       </w:r>
     </w:p>
     <w:p>
       <w:pPr>
         <w:pStyle w:val="Code"/>
       </w:pPr>
+      <w:r>
+        <w:t xml:space="preserve">                end case;</w:t>
+      </w:r>
     </w:p>
     <w:p>
       <w:pPr>
         <w:pStyle w:val="Code"/>
       </w:pPr>
       <w:r>
-        <w:t xml:space="preserve">                    -- Remaining addresses in register map are unmapped =&gt; return 0.</w:t>
-      </w:r>
-    </w:p>
-    <w:p>
-      <w:pPr>
-        <w:pStyle w:val="Code"/>
-      </w:pPr>
-      <w:r>
-        <w:t xml:space="preserve">                    when others =&gt;</w:t>
-      </w:r>
-    </w:p>
-    <w:p>
-      <w:pPr>
-        <w:pStyle w:val="Code"/>
-      </w:pPr>
-      <w:r>
-        <w:t xml:space="preserve">                        </w:t>
-      </w:r>
-      <w:proofErr w:type="spellStart"/>
-      <w:r>
-        <w:t>readdata</w:t>
-      </w:r>
-      <w:proofErr w:type="spellEnd"/>
-      <w:r>
-        <w:t xml:space="preserve"> &lt;= (others =&gt; '0');</w:t>
-      </w:r>
-    </w:p>
-    <w:p>
-      <w:pPr>
-        <w:pStyle w:val="Code"/>
-      </w:pPr>
-      <w:r>
-        <w:t xml:space="preserve">                end case;</w:t>
-      </w:r>
-    </w:p>
-    <w:p>
-      <w:pPr>
-        <w:pStyle w:val="Code"/>
-      </w:pPr>
-      <w:r>
+        <w:lastRenderedPageBreak/>
         <w:t xml:space="preserve">            end if;</w:t>
       </w:r>
     </w:p>
@@ -3037,14 +3443,27 @@
       <w:r>
         <w:t xml:space="preserve">Figure </w:t>
       </w:r>
-      <w:fldSimple w:instr=" SEQ Figure \* ARABIC ">
-        <w:r>
-          <w:rPr>
-            <w:noProof/>
-          </w:rPr>
-          <w:t>4</w:t>
-        </w:r>
-      </w:fldSimple>
+      <w:r>
+        <w:fldChar w:fldCharType="begin"/>
+      </w:r>
+      <w:r>
+        <w:instrText xml:space="preserve"> SEQ Figure \* ARABIC </w:instrText>
+      </w:r>
+      <w:r>
+        <w:fldChar w:fldCharType="separate"/>
+      </w:r>
+      <w:r>
+        <w:rPr>
+          <w:noProof/>
+        </w:rPr>
+        <w:t>4</w:t>
+      </w:r>
+      <w:r>
+        <w:rPr>
+          <w:noProof/>
+        </w:rPr>
+        <w:fldChar w:fldCharType="end"/>
+      </w:r>
       <w:bookmarkEnd w:id="5"/>
       <w:r>
         <w:t xml:space="preserve">. </w:t>
@@ -3151,7 +3570,6 @@
         <w:pStyle w:val="Heading3"/>
       </w:pPr>
       <w:r>
-        <w:lastRenderedPageBreak/>
         <w:t>PWM generator interface schematic</w:t>
       </w:r>
     </w:p>
@@ -3290,14 +3708,27 @@
       <w:r>
         <w:t xml:space="preserve">Figure </w:t>
       </w:r>
-      <w:fldSimple w:instr=" SEQ Figure \* ARABIC ">
-        <w:r>
-          <w:rPr>
-            <w:noProof/>
-          </w:rPr>
-          <w:t>5</w:t>
-        </w:r>
-      </w:fldSimple>
+      <w:r>
+        <w:fldChar w:fldCharType="begin"/>
+      </w:r>
+      <w:r>
+        <w:instrText xml:space="preserve"> SEQ Figure \* ARABIC </w:instrText>
+      </w:r>
+      <w:r>
+        <w:fldChar w:fldCharType="separate"/>
+      </w:r>
+      <w:r>
+        <w:rPr>
+          <w:noProof/>
+        </w:rPr>
+        <w:t>5</w:t>
+      </w:r>
+      <w:r>
+        <w:rPr>
+          <w:noProof/>
+        </w:rPr>
+        <w:fldChar w:fldCharType="end"/>
+      </w:r>
       <w:bookmarkEnd w:id="7"/>
       <w:r>
         <w:t>. PWM generator</w:t>
@@ -3716,6 +4147,7 @@
                 <w:b w:val="0"/>
                 <w:bCs w:val="0"/>
               </w:rPr>
+              <w:lastRenderedPageBreak/>
               <w:t>4</w:t>
             </w:r>
           </w:p>
@@ -4053,27 +4485,14 @@
       <w:r>
         <w:t xml:space="preserve">Table </w:t>
       </w:r>
-      <w:r>
-        <w:fldChar w:fldCharType="begin"/>
-      </w:r>
-      <w:r>
-        <w:instrText xml:space="preserve"> SEQ Table \* ARABIC </w:instrText>
-      </w:r>
-      <w:r>
-        <w:fldChar w:fldCharType="separate"/>
-      </w:r>
-      <w:r>
-        <w:rPr>
-          <w:noProof/>
-        </w:rPr>
-        <w:t>1</w:t>
-      </w:r>
-      <w:r>
-        <w:rPr>
-          <w:noProof/>
-        </w:rPr>
-        <w:fldChar w:fldCharType="end"/>
-      </w:r>
+      <w:fldSimple w:instr=" SEQ Table \* ARABIC ">
+        <w:r>
+          <w:rPr>
+            <w:noProof/>
+          </w:rPr>
+          <w:t>1</w:t>
+        </w:r>
+      </w:fldSimple>
       <w:bookmarkEnd w:id="8"/>
       <w:r>
         <w:t>. PWM Register Map</w:t>
@@ -4085,7 +4504,6 @@
         <w:jc w:val="both"/>
       </w:pPr>
       <w:r>
-        <w:lastRenderedPageBreak/>
         <w:t xml:space="preserve">Draw PWM generator schematic on </w:t>
       </w:r>
       <w:r>
@@ -4548,17 +4966,9 @@
         <w:rPr>
           <w:rStyle w:val="MonospaceChar"/>
         </w:rPr>
-        <w:t>soc_</w:t>
-      </w:r>
-      <w:proofErr w:type="gramStart"/>
-      <w:r>
-        <w:rPr>
-          <w:rStyle w:val="MonospaceChar"/>
-        </w:rPr>
-        <w:t>system.qsys</w:t>
+        <w:t>soc_system.qsys</w:t>
       </w:r>
       <w:proofErr w:type="spellEnd"/>
-      <w:proofErr w:type="gramEnd"/>
       <w:r>
         <w:rPr>
           <w:rStyle w:val="MonospaceChar"/>
@@ -4578,6 +4988,7 @@
         <w:rPr>
           <w:noProof/>
         </w:rPr>
+        <w:lastRenderedPageBreak/>
         <w:drawing>
           <wp:inline distT="0" distB="0" distL="0" distR="0" wp14:anchorId="74492171" wp14:editId="1F0BC267">
             <wp:extent cx="3748788" cy="997460"/>
@@ -4629,14 +5040,27 @@
       <w:r>
         <w:t xml:space="preserve">Figure </w:t>
       </w:r>
-      <w:fldSimple w:instr=" SEQ Figure \* ARABIC ">
-        <w:r>
-          <w:rPr>
-            <w:noProof/>
-          </w:rPr>
-          <w:t>6</w:t>
-        </w:r>
-      </w:fldSimple>
+      <w:r>
+        <w:fldChar w:fldCharType="begin"/>
+      </w:r>
+      <w:r>
+        <w:instrText xml:space="preserve"> SEQ Figure \* ARABIC </w:instrText>
+      </w:r>
+      <w:r>
+        <w:fldChar w:fldCharType="separate"/>
+      </w:r>
+      <w:r>
+        <w:rPr>
+          <w:noProof/>
+        </w:rPr>
+        <w:t>6</w:t>
+      </w:r>
+      <w:r>
+        <w:rPr>
+          <w:noProof/>
+        </w:rPr>
+        <w:fldChar w:fldCharType="end"/>
+      </w:r>
       <w:r>
         <w:t xml:space="preserve">. </w:t>
       </w:r>
@@ -4871,7 +5295,6 @@
         <w:jc w:val="both"/>
       </w:pPr>
       <w:r>
-        <w:lastRenderedPageBreak/>
         <w:t xml:space="preserve">You are a </w:t>
       </w:r>
       <w:r>
@@ -5125,7 +5548,13 @@
         <w:t xml:space="preserve"> available on the cou</w:t>
       </w:r>
       <w:r>
-        <w:t xml:space="preserve">rse website prior to continuing. Indeed, an engineer’s job does not end after having found a “solution” to a problem, but he/she must be able to demonstrate, to various degrees of certitude”, that the solution is </w:t>
+        <w:t xml:space="preserve">rse website prior to continuing. Indeed, an engineer’s job does not end after having found a “solution” to a problem, but he/she must be able to demonstrate, </w:t>
+      </w:r>
+      <w:r>
+        <w:t>to various degrees of certitude</w:t>
+      </w:r>
+      <w:r>
+        <w:t xml:space="preserve">, that the solution is </w:t>
       </w:r>
       <w:r>
         <w:rPr>
@@ -5207,6 +5636,7 @@
         <w:spacing w:after="140"/>
       </w:pPr>
       <w:r>
+        <w:lastRenderedPageBreak/>
         <w:t>Plug your FPGA to your computer with a USB Blaster cable.</w:t>
       </w:r>
     </w:p>
@@ -5464,6 +5894,7 @@
     <w:p>
       <w:pPr>
         <w:pStyle w:val="BodyText"/>
+        <w:jc w:val="both"/>
       </w:pPr>
       <w:r>
         <w:t xml:space="preserve">The FPGA is now programmed with your custom design. </w:t>
@@ -5472,7 +5903,13 @@
         <w:t>You can now</w:t>
       </w:r>
       <w:r>
-        <w:t xml:space="preserve"> a software project for </w:t>
+        <w:t xml:space="preserve"> </w:t>
+      </w:r>
+      <w:r>
+        <w:t xml:space="preserve">create </w:t>
+      </w:r>
+      <w:r>
+        <w:t xml:space="preserve">a software project for </w:t>
       </w:r>
       <w:r>
         <w:t>your</w:t>
@@ -5499,7 +5936,12 @@
         <w:jc w:val="both"/>
       </w:pPr>
       <w:r>
-        <w:t>Copy the source file you completed in lab 1.0 (</w:t>
+        <w:t>Copy the source fil</w:t>
+      </w:r>
+      <w:bookmarkStart w:id="9" w:name="_GoBack"/>
+      <w:bookmarkEnd w:id="9"/>
+      <w:r>
+        <w:t>e you completed in lab 1.0 (</w:t>
       </w:r>
       <w:r>
         <w:rPr>
@@ -5599,7 +6041,6 @@
         <w:spacing w:after="140"/>
       </w:pPr>
       <w:r>
-        <w:lastRenderedPageBreak/>
         <w:t xml:space="preserve">Launch the </w:t>
       </w:r>
       <w:proofErr w:type="spellStart"/>
@@ -5943,12 +6384,7 @@
         <w:t xml:space="preserve"> </w:t>
       </w:r>
       <w:r>
-        <w:t>in t</w:t>
-      </w:r>
-      <w:bookmarkStart w:id="9" w:name="_GoBack"/>
-      <w:bookmarkEnd w:id="9"/>
-      <w:r>
-        <w:t xml:space="preserve">he </w:t>
+        <w:t xml:space="preserve">in the </w:t>
       </w:r>
       <w:r>
         <w:rPr>
@@ -6117,7 +6553,15 @@
     </w:r>
     <w:proofErr w:type="spellEnd"/>
     <w:r>
-      <w:t xml:space="preserve">, Sahand </w:t>
+      <w:t xml:space="preserve">, </w:t>
+    </w:r>
+    <w:proofErr w:type="spellStart"/>
+    <w:r>
+      <w:t>Sahand</w:t>
+    </w:r>
+    <w:proofErr w:type="spellEnd"/>
+    <w:r>
+      <w:t xml:space="preserve"> </w:t>
     </w:r>
     <w:proofErr w:type="spellStart"/>
     <w:r>
@@ -10643,6 +11087,7 @@
   <w:style w:type="character" w:default="1" w:styleId="DefaultParagraphFont">
     <w:name w:val="Default Paragraph Font"/>
     <w:uiPriority w:val="1"/>
+    <w:semiHidden/>
     <w:unhideWhenUsed/>
   </w:style>
   <w:style w:type="table" w:default="1" w:styleId="TableNormal">
@@ -11815,7 +12260,7 @@
 </file>
 
 <file path=customXml/itemProps1.xml><?xml version="1.0" encoding="utf-8"?>
-<ds:datastoreItem xmlns:ds="http://schemas.openxmlformats.org/officeDocument/2006/customXml" ds:itemID="{C7E049AD-734B-4583-83B9-7104B797C527}">
+<ds:datastoreItem xmlns:ds="http://schemas.openxmlformats.org/officeDocument/2006/customXml" ds:itemID="{21E0C08B-9990-4A84-9AAE-FBB6C3726442}">
   <ds:schemaRefs>
     <ds:schemaRef ds:uri="http://schemas.openxmlformats.org/officeDocument/2006/bibliography"/>
   </ds:schemaRefs>

</xml_diff>